<commit_message>
Added Journey Coach Info
</commit_message>
<xml_diff>
--- a/Journey coaches/Journey Coaches.docx
+++ b/Journey coaches/Journey Coaches.docx
@@ -126,6 +126,163 @@
       </w:pPr>
       <w:r>
         <w:t>“honest”</w:t>
+      </w:r>
+    </w:p>
+    <w:p>
+      <w:pPr>
+        <w:pStyle w:val="ListParagraph"/>
+        <w:numPr>
+          <w:ilvl w:val="0"/>
+          <w:numId w:val="1"/>
+        </w:numPr>
+      </w:pPr>
+      <w:r>
+        <w:t>Katrina</w:t>
+      </w:r>
+      <w:r>
+        <w:t xml:space="preserve"> Durance- Data consultant- 3Cloud</w:t>
+      </w:r>
+      <w:r>
+        <w:t xml:space="preserve">-great relationship with Microsoft. </w:t>
+      </w:r>
+      <w:r>
+        <w:t>Polaris</w:t>
+      </w:r>
+      <w:r>
+        <w:t xml:space="preserve"> merged with 3 cloud</w:t>
+      </w:r>
+      <w:r>
+        <w:t>, Voyage advisory</w:t>
+      </w:r>
+    </w:p>
+    <w:p>
+      <w:pPr>
+        <w:pStyle w:val="ListParagraph"/>
+        <w:numPr>
+          <w:ilvl w:val="2"/>
+          <w:numId w:val="1"/>
+        </w:numPr>
+      </w:pPr>
+      <w:r>
+        <w:t>katrina.durance@gmail.com</w:t>
+      </w:r>
+    </w:p>
+    <w:p>
+      <w:pPr>
+        <w:pStyle w:val="ListParagraph"/>
+        <w:numPr>
+          <w:ilvl w:val="2"/>
+          <w:numId w:val="1"/>
+        </w:numPr>
+      </w:pPr>
+      <w:r>
+        <w:t>https://www.linkedin.com/in/katrina-durance</w:t>
+      </w:r>
+    </w:p>
+    <w:p>
+      <w:pPr>
+        <w:pStyle w:val="ListParagraph"/>
+        <w:numPr>
+          <w:ilvl w:val="1"/>
+          <w:numId w:val="1"/>
+        </w:numPr>
+      </w:pPr>
+      <w:r>
+        <w:t>Focused on</w:t>
+      </w:r>
+      <w:r>
+        <w:t xml:space="preserve"> using</w:t>
+      </w:r>
+      <w:r>
+        <w:t xml:space="preserve"> Power Bi </w:t>
+      </w:r>
+      <w:r>
+        <w:t xml:space="preserve">make reports. </w:t>
+      </w:r>
+    </w:p>
+    <w:p>
+      <w:pPr>
+        <w:pStyle w:val="ListParagraph"/>
+        <w:numPr>
+          <w:ilvl w:val="1"/>
+          <w:numId w:val="1"/>
+        </w:numPr>
+      </w:pPr>
+      <w:r>
+        <w:t xml:space="preserve">Works on Azure </w:t>
+      </w:r>
+    </w:p>
+    <w:p>
+      <w:pPr>
+        <w:pStyle w:val="ListParagraph"/>
+        <w:numPr>
+          <w:ilvl w:val="1"/>
+          <w:numId w:val="1"/>
+        </w:numPr>
+      </w:pPr>
+      <w:hyperlink r:id="rId5" w:history="1">
+        <w:r>
+          <w:rPr>
+            <w:rStyle w:val="Hyperlink"/>
+          </w:rPr>
+          <w:t>https://passdatacommunitysummit.com/</w:t>
+        </w:r>
+      </w:hyperlink>
+    </w:p>
+    <w:p>
+      <w:pPr>
+        <w:pStyle w:val="ListParagraph"/>
+        <w:numPr>
+          <w:ilvl w:val="1"/>
+          <w:numId w:val="1"/>
+        </w:numPr>
+      </w:pPr>
+      <w:hyperlink r:id="rId6" w:history="1">
+        <w:r>
+          <w:rPr>
+            <w:rStyle w:val="Hyperlink"/>
+          </w:rPr>
+          <w:t>https://3cloudsolutions.com/</w:t>
+        </w:r>
+      </w:hyperlink>
+    </w:p>
+    <w:p>
+      <w:pPr>
+        <w:pStyle w:val="ListParagraph"/>
+        <w:numPr>
+          <w:ilvl w:val="1"/>
+          <w:numId w:val="1"/>
+        </w:numPr>
+      </w:pPr>
+      <w:r>
+        <w:t>Personal</w:t>
+      </w:r>
+      <w:r>
+        <w:t>/Passion Projects</w:t>
+      </w:r>
+    </w:p>
+    <w:p>
+      <w:pPr>
+        <w:pStyle w:val="ListParagraph"/>
+        <w:numPr>
+          <w:ilvl w:val="1"/>
+          <w:numId w:val="1"/>
+        </w:numPr>
+      </w:pPr>
+      <w:r>
+        <w:t>Send recruiters notes and networks</w:t>
+      </w:r>
+    </w:p>
+    <w:p>
+      <w:pPr>
+        <w:pStyle w:val="ListParagraph"/>
+        <w:numPr>
+          <w:ilvl w:val="1"/>
+          <w:numId w:val="1"/>
+        </w:numPr>
+      </w:pPr>
+      <w:r>
+        <w:t>Virtual Netorking</w:t>
       </w:r>
     </w:p>
     <w:sectPr>
@@ -672,6 +829,29 @@
       <w:contextualSpacing/>
     </w:pPr>
   </w:style>
+  <w:style w:type="character" w:styleId="Hyperlink">
+    <w:name w:val="Hyperlink"/>
+    <w:basedOn w:val="DefaultParagraphFont"/>
+    <w:uiPriority w:val="99"/>
+    <w:unhideWhenUsed/>
+    <w:rsid w:val="00460680"/>
+    <w:rPr>
+      <w:color w:val="0563C1" w:themeColor="hyperlink"/>
+      <w:u w:val="single"/>
+    </w:rPr>
+  </w:style>
+  <w:style w:type="character" w:styleId="UnresolvedMention">
+    <w:name w:val="Unresolved Mention"/>
+    <w:basedOn w:val="DefaultParagraphFont"/>
+    <w:uiPriority w:val="99"/>
+    <w:semiHidden/>
+    <w:unhideWhenUsed/>
+    <w:rsid w:val="00460680"/>
+    <w:rPr>
+      <w:color w:val="605E5C"/>
+      <w:shd w:val="clear" w:color="auto" w:fill="E1DFDD"/>
+    </w:rPr>
+  </w:style>
 </w:styles>
 </file>
 

</xml_diff>

<commit_message>
Journey Coach info added
</commit_message>
<xml_diff>
--- a/Journey coaches/Journey Coaches.docx
+++ b/Journey coaches/Journey Coaches.docx
@@ -282,9 +282,73 @@
         </w:numPr>
       </w:pPr>
       <w:r>
-        <w:t>Virtual Netorking</w:t>
-      </w:r>
-    </w:p>
+        <w:t xml:space="preserve">Virtual </w:t>
+      </w:r>
+      <w:r>
+        <w:t>Networking</w:t>
+      </w:r>
+    </w:p>
+    <w:p>
+      <w:pPr>
+        <w:pStyle w:val="ListParagraph"/>
+        <w:numPr>
+          <w:ilvl w:val="0"/>
+          <w:numId w:val="1"/>
+        </w:numPr>
+      </w:pPr>
+      <w:r>
+        <w:t>Lauren Tureaud</w:t>
+      </w:r>
+      <w:r>
+        <w:t xml:space="preserve">- Vandy </w:t>
+      </w:r>
+      <w:r>
+        <w:t xml:space="preserve">DA </w:t>
+      </w:r>
+      <w:r>
+        <w:t>consultant</w:t>
+      </w:r>
+      <w:r>
+        <w:t xml:space="preserve"> (Operations side)</w:t>
+      </w:r>
+    </w:p>
+    <w:p>
+      <w:pPr>
+        <w:pStyle w:val="ListParagraph"/>
+        <w:numPr>
+          <w:ilvl w:val="1"/>
+          <w:numId w:val="1"/>
+        </w:numPr>
+      </w:pPr>
+      <w:r>
+        <w:t>Azure</w:t>
+      </w:r>
+    </w:p>
+    <w:p>
+      <w:pPr>
+        <w:pStyle w:val="ListParagraph"/>
+        <w:numPr>
+          <w:ilvl w:val="1"/>
+          <w:numId w:val="1"/>
+        </w:numPr>
+      </w:pPr>
+      <w:r>
+        <w:t xml:space="preserve">SQL, Tableau </w:t>
+      </w:r>
+    </w:p>
+    <w:p>
+      <w:pPr>
+        <w:pStyle w:val="ListParagraph"/>
+        <w:numPr>
+          <w:ilvl w:val="1"/>
+          <w:numId w:val="1"/>
+        </w:numPr>
+      </w:pPr>
+      <w:r>
+        <w:t xml:space="preserve">Microsoft teams </w:t>
+      </w:r>
+    </w:p>
+    <w:p/>
     <w:sectPr>
       <w:pgSz w:w="12240" w:h="15840"/>
       <w:pgMar w:top="1440" w:right="1440" w:bottom="1440" w:left="1440" w:header="720" w:footer="720" w:gutter="0"/>

</xml_diff>

<commit_message>
Journey coach added and visulization files altered
</commit_message>
<xml_diff>
--- a/Journey coaches/Journey Coaches.docx
+++ b/Journey coaches/Journey Coaches.docx
@@ -30,8 +30,13 @@
           <w:numId w:val="1"/>
         </w:numPr>
       </w:pPr>
-      <w:r>
-        <w:t>–“Pods”</w:t>
+      <w:proofErr w:type="gramStart"/>
+      <w:r>
+        <w:t>–“</w:t>
+      </w:r>
+      <w:proofErr w:type="gramEnd"/>
+      <w:r>
+        <w:t>Pods”</w:t>
       </w:r>
       <w:r>
         <w:t xml:space="preserve"> faxes for physicians </w:t>
@@ -476,7 +481,15 @@
         </w:numPr>
       </w:pPr>
       <w:r>
-        <w:t>Tools: Jump- similar to Tableau.</w:t>
+        <w:t xml:space="preserve">Tools: Jump- </w:t>
+      </w:r>
+      <w:proofErr w:type="gramStart"/>
+      <w:r>
+        <w:t>similar to</w:t>
+      </w:r>
+      <w:proofErr w:type="gramEnd"/>
+      <w:r>
+        <w:t xml:space="preserve"> Tableau.</w:t>
       </w:r>
       <w:r>
         <w:t xml:space="preserve"> Python, R, ‘Shinny App”. SQL (Structure). Excel. </w:t>
@@ -507,6 +520,94 @@
       </w:pPr>
       <w:r>
         <w:t>Intel has grade levels to designate roles. 1-10</w:t>
+      </w:r>
+    </w:p>
+    <w:p>
+      <w:pPr>
+        <w:pStyle w:val="ListParagraph"/>
+        <w:numPr>
+          <w:ilvl w:val="0"/>
+          <w:numId w:val="1"/>
+        </w:numPr>
+      </w:pPr>
+      <w:r>
+        <w:t xml:space="preserve">Sabber Ahamed- Data </w:t>
+      </w:r>
+      <w:proofErr w:type="gramStart"/>
+      <w:r>
+        <w:t>Scientist  Bridgestone</w:t>
+      </w:r>
+      <w:proofErr w:type="gramEnd"/>
+      <w:r>
+        <w:t xml:space="preserve">- detect real time temp and pressure of tires. </w:t>
+      </w:r>
+      <w:r>
+        <w:t xml:space="preserve">Making machine learning models. </w:t>
+      </w:r>
+      <w:r>
+        <w:t xml:space="preserve">Past- </w:t>
+      </w:r>
+      <w:r>
+        <w:t xml:space="preserve">Fraud detection for Asurion </w:t>
+      </w:r>
+    </w:p>
+    <w:p>
+      <w:pPr>
+        <w:pStyle w:val="ListParagraph"/>
+        <w:numPr>
+          <w:ilvl w:val="1"/>
+          <w:numId w:val="1"/>
+        </w:numPr>
+      </w:pPr>
+      <w:r>
+        <w:t xml:space="preserve">Past: </w:t>
+      </w:r>
+      <w:proofErr w:type="spellStart"/>
+      <w:r>
+        <w:t>Phd</w:t>
+      </w:r>
+      <w:proofErr w:type="spellEnd"/>
+      <w:r>
+        <w:t xml:space="preserve"> in geophysics </w:t>
+      </w:r>
+    </w:p>
+    <w:p>
+      <w:pPr>
+        <w:pStyle w:val="ListParagraph"/>
+        <w:numPr>
+          <w:ilvl w:val="1"/>
+          <w:numId w:val="1"/>
+        </w:numPr>
+      </w:pPr>
+      <w:r>
+        <w:t>T</w:t>
+      </w:r>
+      <w:r>
+        <w:t>ip: “Are you trainable?”</w:t>
+      </w:r>
+    </w:p>
+    <w:p>
+      <w:pPr>
+        <w:pStyle w:val="ListParagraph"/>
+        <w:numPr>
+          <w:ilvl w:val="1"/>
+          <w:numId w:val="1"/>
+        </w:numPr>
+      </w:pPr>
+      <w:r>
+        <w:t xml:space="preserve">Communication to different backgrounded people is key. </w:t>
+      </w:r>
+    </w:p>
+    <w:p>
+      <w:pPr>
+        <w:pStyle w:val="ListParagraph"/>
+        <w:numPr>
+          <w:ilvl w:val="1"/>
+          <w:numId w:val="1"/>
+        </w:numPr>
+      </w:pPr>
+      <w:r>
+        <w:t xml:space="preserve">Interview question tip: Ask clarification questions when answering questions. </w:t>
       </w:r>
     </w:p>
     <w:sectPr>

</xml_diff>